<commit_message>
Updating nice table of species with family info and names
</commit_message>
<xml_diff>
--- a/src/Pretty-Species-Info-Table-for-Paper.docx
+++ b/src/Pretty-Species-Info-Table-for-Paper.docx
@@ -89,7 +89,7 @@
         <w:rPr>
           <w:rStyle w:val="StringTok"/>
         </w:rPr>
-        <w:t xml:space="preserve">'../data/brood_table.csv'</w:t>
+        <w:t xml:space="preserve">'../data/brood_table_CTupdates.csv'</w:t>
       </w:r>
       <w:r>
         <w:rPr>
@@ -1648,6 +1648,15 @@
         <w:t xml:space="preserve"> ),</w:t>
       </w:r>
       <w:r>
+        <w:br/>
+      </w:r>
+      <w:r>
+        <w:rPr>
+          <w:rStyle w:val="NormalTok"/>
+        </w:rPr>
+        <w:t xml:space="preserve">                                         </w:t>
+      </w:r>
+      <w:r>
         <w:rPr>
           <w:rStyle w:val="StringTok"/>
         </w:rPr>
@@ -1672,6 +1681,15 @@
         <w:t xml:space="preserve"> ,</w:t>
       </w:r>
       <w:r>
+        <w:br/>
+      </w:r>
+      <w:r>
+        <w:rPr>
+          <w:rStyle w:val="NormalTok"/>
+        </w:rPr>
+        <w:t xml:space="preserve">                                         </w:t>
+      </w:r>
+      <w:r>
         <w:rPr>
           <w:rStyle w:val="StringTok"/>
         </w:rPr>
@@ -1690,6 +1708,12 @@
         <w:t xml:space="preserve">%&gt;%</w:t>
       </w:r>
       <w:r>
+        <w:rPr>
+          <w:rStyle w:val="NormalTok"/>
+        </w:rPr>
+        <w:t xml:space="preserve"> </w:t>
+      </w:r>
+      <w:r>
         <w:br/>
       </w:r>
       <w:r>
@@ -1702,6 +1726,171 @@
         <w:rPr>
           <w:rStyle w:val="FunctionTok"/>
         </w:rPr>
+        <w:t xml:space="preserve">mutate</w:t>
+      </w:r>
+      <w:r>
+        <w:rPr>
+          <w:rStyle w:val="NormalTok"/>
+        </w:rPr>
+        <w:t xml:space="preserve">(</w:t>
+      </w:r>
+      <w:r>
+        <w:rPr>
+          <w:rStyle w:val="StringTok"/>
+        </w:rPr>
+        <w:t xml:space="preserve">`</w:t>
+      </w:r>
+      <w:r>
+        <w:rPr>
+          <w:rStyle w:val="AttributeTok"/>
+        </w:rPr>
+        <w:t xml:space="preserve">GB Red List category</w:t>
+      </w:r>
+      <w:r>
+        <w:rPr>
+          <w:rStyle w:val="StringTok"/>
+        </w:rPr>
+        <w:t xml:space="preserve">`</w:t>
+      </w:r>
+      <w:r>
+        <w:rPr>
+          <w:rStyle w:val="NormalTok"/>
+        </w:rPr>
+        <w:t xml:space="preserve"> </w:t>
+      </w:r>
+      <w:r>
+        <w:rPr>
+          <w:rStyle w:val="OtherTok"/>
+        </w:rPr>
+        <w:t xml:space="preserve">=</w:t>
+      </w:r>
+      <w:r>
+        <w:rPr>
+          <w:rStyle w:val="NormalTok"/>
+        </w:rPr>
+        <w:t xml:space="preserve"> </w:t>
+      </w:r>
+      <w:r>
+        <w:rPr>
+          <w:rStyle w:val="FunctionTok"/>
+        </w:rPr>
+        <w:t xml:space="preserve">ifelse</w:t>
+      </w:r>
+      <w:r>
+        <w:rPr>
+          <w:rStyle w:val="NormalTok"/>
+        </w:rPr>
+        <w:t xml:space="preserve">( </w:t>
+      </w:r>
+      <w:r>
+        <w:rPr>
+          <w:rStyle w:val="FunctionTok"/>
+        </w:rPr>
+        <w:t xml:space="preserve">is.na</w:t>
+      </w:r>
+      <w:r>
+        <w:rPr>
+          <w:rStyle w:val="NormalTok"/>
+        </w:rPr>
+        <w:t xml:space="preserve">(</w:t>
+      </w:r>
+      <w:r>
+        <w:rPr>
+          <w:rStyle w:val="StringTok"/>
+        </w:rPr>
+        <w:t xml:space="preserve">`</w:t>
+      </w:r>
+      <w:r>
+        <w:rPr>
+          <w:rStyle w:val="AttributeTok"/>
+        </w:rPr>
+        <w:t xml:space="preserve">GB Red List category</w:t>
+      </w:r>
+      <w:r>
+        <w:rPr>
+          <w:rStyle w:val="StringTok"/>
+        </w:rPr>
+        <w:t xml:space="preserve">`</w:t>
+      </w:r>
+      <w:r>
+        <w:rPr>
+          <w:rStyle w:val="NormalTok"/>
+        </w:rPr>
+        <w:t xml:space="preserve">),</w:t>
+      </w:r>
+      <w:r>
+        <w:br/>
+      </w:r>
+      <w:r>
+        <w:rPr>
+          <w:rStyle w:val="NormalTok"/>
+        </w:rPr>
+        <w:t xml:space="preserve">                                          </w:t>
+      </w:r>
+      <w:r>
+        <w:rPr>
+          <w:rStyle w:val="StringTok"/>
+        </w:rPr>
+        <w:t xml:space="preserve">'Not Listed'</w:t>
+      </w:r>
+      <w:r>
+        <w:rPr>
+          <w:rStyle w:val="NormalTok"/>
+        </w:rPr>
+        <w:t xml:space="preserve">,</w:t>
+      </w:r>
+      <w:r>
+        <w:br/>
+      </w:r>
+      <w:r>
+        <w:rPr>
+          <w:rStyle w:val="NormalTok"/>
+        </w:rPr>
+        <w:t xml:space="preserve">                                          </w:t>
+      </w:r>
+      <w:r>
+        <w:rPr>
+          <w:rStyle w:val="StringTok"/>
+        </w:rPr>
+        <w:t xml:space="preserve">`</w:t>
+      </w:r>
+      <w:r>
+        <w:rPr>
+          <w:rStyle w:val="AttributeTok"/>
+        </w:rPr>
+        <w:t xml:space="preserve">GB Red List category</w:t>
+      </w:r>
+      <w:r>
+        <w:rPr>
+          <w:rStyle w:val="StringTok"/>
+        </w:rPr>
+        <w:t xml:space="preserve">`</w:t>
+      </w:r>
+      <w:r>
+        <w:rPr>
+          <w:rStyle w:val="NormalTok"/>
+        </w:rPr>
+        <w:t xml:space="preserve">) ) </w:t>
+      </w:r>
+      <w:r>
+        <w:rPr>
+          <w:rStyle w:val="SpecialCharTok"/>
+        </w:rPr>
+        <w:t xml:space="preserve">%&gt;%</w:t>
+      </w:r>
+      <w:r>
+        <w:br/>
+      </w:r>
+      <w:r>
+        <w:rPr>
+          <w:rStyle w:val="NormalTok"/>
+        </w:rPr>
+        <w:t xml:space="preserve">  </w:t>
+      </w:r>
+      <w:r>
+        <w:rPr>
+          <w:rStyle w:val="FunctionTok"/>
+        </w:rPr>
         <w:t xml:space="preserve">select</w:t>
       </w:r>
       <w:r>
@@ -1772,6 +1961,15 @@
           <w:rStyle w:val="NormalTok"/>
         </w:rPr>
         <w:t xml:space="preserve">,</w:t>
+      </w:r>
+      <w:r>
+        <w:br/>
+      </w:r>
+      <w:r>
+        <w:rPr>
+          <w:rStyle w:val="NormalTok"/>
+        </w:rPr>
+        <w:t xml:space="preserve">         Family,</w:t>
       </w:r>
       <w:r>
         <w:br/>
@@ -1926,7 +2124,7 @@
         <w:rPr>
           <w:rStyle w:val="VerbatimChar"/>
         </w:rPr>
-        <w:t xml:space="preserve">## Rows: 100 Columns: 18</w:t>
+        <w:t xml:space="preserve">## Rows: 100 Columns: 19</w:t>
       </w:r>
       <w:r>
         <w:br/>
@@ -1953,7 +2151,7 @@
         <w:rPr>
           <w:rStyle w:val="VerbatimChar"/>
         </w:rPr>
-        <w:t xml:space="preserve">## chr (11): Elsa name, Taxon name, NHM name, Month egg layed, Month larval dev...</w:t>
+        <w:t xml:space="preserve">## chr (12): Elsa name, Taxon name, NHM name, Family, Month egg layed, Month la...</w:t>
       </w:r>
       <w:r>
         <w:br/>
@@ -2090,15 +2288,16 @@
         <w:tblLook w:firstRow="1" w:lastRow="0" w:firstColumn="0" w:lastColumn="0" w:noHBand="0" w:noVBand="0" w:val="0020"/>
       </w:tblPr>
       <w:tblGrid>
-        <w:gridCol w:w="1404"/>
-        <w:gridCol w:w="1797"/>
-        <w:gridCol w:w="449"/>
-        <w:gridCol w:w="561"/>
-        <w:gridCol w:w="337"/>
-        <w:gridCol w:w="337"/>
-        <w:gridCol w:w="674"/>
-        <w:gridCol w:w="1179"/>
-        <w:gridCol w:w="1179"/>
+        <w:gridCol w:w="1285"/>
+        <w:gridCol w:w="1645"/>
+        <w:gridCol w:w="668"/>
+        <w:gridCol w:w="411"/>
+        <w:gridCol w:w="514"/>
+        <w:gridCol w:w="308"/>
+        <w:gridCol w:w="308"/>
+        <w:gridCol w:w="617"/>
+        <w:gridCol w:w="1080"/>
+        <w:gridCol w:w="1080"/>
       </w:tblGrid>
       <w:tr>
         <w:trPr>
@@ -2136,6 +2335,18 @@
               <w:jc w:val="left"/>
             </w:pPr>
             <w:r>
+              <w:t xml:space="preserve">Family</w:t>
+            </w:r>
+          </w:p>
+        </w:tc>
+        <w:tc>
+          <w:tcPr/>
+          <w:p>
+            <w:pPr>
+              <w:pStyle w:val="Compact"/>
+              <w:jc w:val="left"/>
+            </w:pPr>
+            <w:r>
               <w:t xml:space="preserve">Habitat</w:t>
             </w:r>
           </w:p>
@@ -2234,7 +2445,19 @@
               <w:jc w:val="left"/>
             </w:pPr>
             <w:r>
-              <w:t xml:space="preserve">small tortoiseshell</w:t>
+              <w:t xml:space="preserve">Small tortoiseshell</w:t>
+            </w:r>
+          </w:p>
+        </w:tc>
+        <w:tc>
+          <w:tcPr/>
+          <w:p>
+            <w:pPr>
+              <w:pStyle w:val="Compact"/>
+              <w:jc w:val="left"/>
+            </w:pPr>
+            <w:r>
+              <w:t xml:space="preserve">Nymphaliidae</w:t>
             </w:r>
           </w:p>
         </w:tc>
@@ -2318,7 +2541,7 @@
               <w:jc w:val="left"/>
             </w:pPr>
             <w:r>
-              <w:t xml:space="preserve">NA</w:t>
+              <w:t xml:space="preserve">Not Listed</w:t>
             </w:r>
           </w:p>
         </w:tc>
@@ -2344,7 +2567,19 @@
               <w:jc w:val="left"/>
             </w:pPr>
             <w:r>
-              <w:t xml:space="preserve">brown argus</w:t>
+              <w:t xml:space="preserve">Brown argus</w:t>
+            </w:r>
+          </w:p>
+        </w:tc>
+        <w:tc>
+          <w:tcPr/>
+          <w:p>
+            <w:pPr>
+              <w:pStyle w:val="Compact"/>
+              <w:jc w:val="left"/>
+            </w:pPr>
+            <w:r>
+              <w:t xml:space="preserve">Lycaenidae</w:t>
             </w:r>
           </w:p>
         </w:tc>
@@ -2428,7 +2663,7 @@
               <w:jc w:val="left"/>
             </w:pPr>
             <w:r>
-              <w:t xml:space="preserve">NA</w:t>
+              <w:t xml:space="preserve">Not Listed</w:t>
             </w:r>
           </w:p>
         </w:tc>
@@ -2454,7 +2689,19 @@
               <w:jc w:val="left"/>
             </w:pPr>
             <w:r>
-              <w:t xml:space="preserve">holly blue</w:t>
+              <w:t xml:space="preserve">Holly blue</w:t>
+            </w:r>
+          </w:p>
+        </w:tc>
+        <w:tc>
+          <w:tcPr/>
+          <w:p>
+            <w:pPr>
+              <w:pStyle w:val="Compact"/>
+              <w:jc w:val="left"/>
+            </w:pPr>
+            <w:r>
+              <w:t xml:space="preserve">Lycaenidae</w:t>
             </w:r>
           </w:p>
         </w:tc>
@@ -2538,7 +2785,7 @@
               <w:jc w:val="left"/>
             </w:pPr>
             <w:r>
-              <w:t xml:space="preserve">NA</w:t>
+              <w:t xml:space="preserve">Not Listed</w:t>
             </w:r>
           </w:p>
         </w:tc>
@@ -2576,6 +2823,18 @@
               <w:jc w:val="left"/>
             </w:pPr>
             <w:r>
+              <w:t xml:space="preserve">Nymphalidae</w:t>
+            </w:r>
+          </w:p>
+        </w:tc>
+        <w:tc>
+          <w:tcPr/>
+          <w:p>
+            <w:pPr>
+              <w:pStyle w:val="Compact"/>
+              <w:jc w:val="left"/>
+            </w:pPr>
+            <w:r>
               <w:t xml:space="preserve">G</w:t>
             </w:r>
           </w:p>
@@ -2686,6 +2945,18 @@
               <w:jc w:val="left"/>
             </w:pPr>
             <w:r>
+              <w:t xml:space="preserve">Pieridae</w:t>
+            </w:r>
+          </w:p>
+        </w:tc>
+        <w:tc>
+          <w:tcPr/>
+          <w:p>
+            <w:pPr>
+              <w:pStyle w:val="Compact"/>
+              <w:jc w:val="left"/>
+            </w:pPr>
+            <w:r>
               <w:t xml:space="preserve">S</w:t>
             </w:r>
           </w:p>
@@ -2784,7 +3055,19 @@
               <w:jc w:val="left"/>
             </w:pPr>
             <w:r>
-              <w:t xml:space="preserve">small copper</w:t>
+              <w:t xml:space="preserve">Small copper</w:t>
+            </w:r>
+          </w:p>
+        </w:tc>
+        <w:tc>
+          <w:tcPr/>
+          <w:p>
+            <w:pPr>
+              <w:pStyle w:val="Compact"/>
+              <w:jc w:val="left"/>
+            </w:pPr>
+            <w:r>
+              <w:t xml:space="preserve">Lycaenidae</w:t>
             </w:r>
           </w:p>
         </w:tc>
@@ -2868,7 +3151,7 @@
               <w:jc w:val="left"/>
             </w:pPr>
             <w:r>
-              <w:t xml:space="preserve">NA</w:t>
+              <w:t xml:space="preserve">Not Listed</w:t>
             </w:r>
           </w:p>
         </w:tc>
@@ -2894,7 +3177,19 @@
               <w:jc w:val="left"/>
             </w:pPr>
             <w:r>
-              <w:t xml:space="preserve">speckled wood</w:t>
+              <w:t xml:space="preserve">Speckled wood</w:t>
+            </w:r>
+          </w:p>
+        </w:tc>
+        <w:tc>
+          <w:tcPr/>
+          <w:p>
+            <w:pPr>
+              <w:pStyle w:val="Compact"/>
+              <w:jc w:val="left"/>
+            </w:pPr>
+            <w:r>
+              <w:t xml:space="preserve">Nymphalidae</w:t>
             </w:r>
           </w:p>
         </w:tc>
@@ -2978,7 +3273,7 @@
               <w:jc w:val="left"/>
             </w:pPr>
             <w:r>
-              <w:t xml:space="preserve">NA</w:t>
+              <w:t xml:space="preserve">Not Listed</w:t>
             </w:r>
           </w:p>
         </w:tc>
@@ -3004,7 +3299,19 @@
               <w:jc w:val="left"/>
             </w:pPr>
             <w:r>
-              <w:t xml:space="preserve">large white</w:t>
+              <w:t xml:space="preserve">Large white</w:t>
+            </w:r>
+          </w:p>
+        </w:tc>
+        <w:tc>
+          <w:tcPr/>
+          <w:p>
+            <w:pPr>
+              <w:pStyle w:val="Compact"/>
+              <w:jc w:val="left"/>
+            </w:pPr>
+            <w:r>
+              <w:t xml:space="preserve">Pieridae</w:t>
             </w:r>
           </w:p>
         </w:tc>
@@ -3088,7 +3395,7 @@
               <w:jc w:val="left"/>
             </w:pPr>
             <w:r>
-              <w:t xml:space="preserve">NA</w:t>
+              <w:t xml:space="preserve">Not Listed</w:t>
             </w:r>
           </w:p>
         </w:tc>
@@ -3114,7 +3421,19 @@
               <w:jc w:val="left"/>
             </w:pPr>
             <w:r>
-              <w:t xml:space="preserve">TO BE ADDED</w:t>
+              <w:t xml:space="preserve">Green-veined white</w:t>
+            </w:r>
+          </w:p>
+        </w:tc>
+        <w:tc>
+          <w:tcPr/>
+          <w:p>
+            <w:pPr>
+              <w:pStyle w:val="Compact"/>
+              <w:jc w:val="left"/>
+            </w:pPr>
+            <w:r>
+              <w:t xml:space="preserve">Pieridae</w:t>
             </w:r>
           </w:p>
         </w:tc>
@@ -3198,7 +3517,7 @@
               <w:jc w:val="left"/>
             </w:pPr>
             <w:r>
-              <w:t xml:space="preserve">NA</w:t>
+              <w:t xml:space="preserve">Not Listed</w:t>
             </w:r>
           </w:p>
         </w:tc>
@@ -3224,7 +3543,19 @@
               <w:jc w:val="left"/>
             </w:pPr>
             <w:r>
-              <w:t xml:space="preserve">TO BE ADDED</w:t>
+              <w:t xml:space="preserve">Cabbage white</w:t>
+            </w:r>
+          </w:p>
+        </w:tc>
+        <w:tc>
+          <w:tcPr/>
+          <w:p>
+            <w:pPr>
+              <w:pStyle w:val="Compact"/>
+              <w:jc w:val="left"/>
+            </w:pPr>
+            <w:r>
+              <w:t xml:space="preserve">Pieridae</w:t>
             </w:r>
           </w:p>
         </w:tc>
@@ -3308,7 +3639,7 @@
               <w:jc w:val="left"/>
             </w:pPr>
             <w:r>
-              <w:t xml:space="preserve">NA</w:t>
+              <w:t xml:space="preserve">Not Listed</w:t>
             </w:r>
           </w:p>
         </w:tc>
@@ -3334,7 +3665,19 @@
               <w:jc w:val="left"/>
             </w:pPr>
             <w:r>
-              <w:t xml:space="preserve">comma</w:t>
+              <w:t xml:space="preserve">Comma</w:t>
+            </w:r>
+          </w:p>
+        </w:tc>
+        <w:tc>
+          <w:tcPr/>
+          <w:p>
+            <w:pPr>
+              <w:pStyle w:val="Compact"/>
+              <w:jc w:val="left"/>
+            </w:pPr>
+            <w:r>
+              <w:t xml:space="preserve">Nymphalidae</w:t>
             </w:r>
           </w:p>
         </w:tc>
@@ -3418,7 +3761,7 @@
               <w:jc w:val="left"/>
             </w:pPr>
             <w:r>
-              <w:t xml:space="preserve">NA</w:t>
+              <w:t xml:space="preserve">Not Listed</w:t>
             </w:r>
           </w:p>
         </w:tc>
@@ -3456,6 +3799,18 @@
               <w:jc w:val="left"/>
             </w:pPr>
             <w:r>
+              <w:t xml:space="preserve">Lycaenidae</w:t>
+            </w:r>
+          </w:p>
+        </w:tc>
+        <w:tc>
+          <w:tcPr/>
+          <w:p>
+            <w:pPr>
+              <w:pStyle w:val="Compact"/>
+              <w:jc w:val="left"/>
+            </w:pPr>
+            <w:r>
               <w:t xml:space="preserve">S</w:t>
             </w:r>
           </w:p>
@@ -3554,7 +3909,19 @@
               <w:jc w:val="left"/>
             </w:pPr>
             <w:r>
-              <w:t xml:space="preserve">common blue</w:t>
+              <w:t xml:space="preserve">Common blue</w:t>
+            </w:r>
+          </w:p>
+        </w:tc>
+        <w:tc>
+          <w:tcPr/>
+          <w:p>
+            <w:pPr>
+              <w:pStyle w:val="Compact"/>
+              <w:jc w:val="left"/>
+            </w:pPr>
+            <w:r>
+              <w:t xml:space="preserve">Lycaenidae</w:t>
             </w:r>
           </w:p>
         </w:tc>
@@ -3638,7 +4005,7 @@
               <w:jc w:val="left"/>
             </w:pPr>
             <w:r>
-              <w:t xml:space="preserve">NA</w:t>
+              <w:t xml:space="preserve">Not Listed</w:t>
             </w:r>
           </w:p>
         </w:tc>
@@ -3664,7 +4031,19 @@
               <w:jc w:val="left"/>
             </w:pPr>
             <w:r>
-              <w:t xml:space="preserve">peacock</w:t>
+              <w:t xml:space="preserve">Peacock</w:t>
+            </w:r>
+          </w:p>
+        </w:tc>
+        <w:tc>
+          <w:tcPr/>
+          <w:p>
+            <w:pPr>
+              <w:pStyle w:val="Compact"/>
+              <w:jc w:val="left"/>
+            </w:pPr>
+            <w:r>
+              <w:t xml:space="preserve">Nymphaliidae</w:t>
             </w:r>
           </w:p>
         </w:tc>
@@ -3748,7 +4127,7 @@
               <w:jc w:val="left"/>
             </w:pPr>
             <w:r>
-              <w:t xml:space="preserve">NA</w:t>
+              <w:t xml:space="preserve">Not Listed</w:t>
             </w:r>
           </w:p>
         </w:tc>
@@ -3774,7 +4153,19 @@
               <w:jc w:val="left"/>
             </w:pPr>
             <w:r>
-              <w:t xml:space="preserve">orange tip</w:t>
+              <w:t xml:space="preserve">Orange tip</w:t>
+            </w:r>
+          </w:p>
+        </w:tc>
+        <w:tc>
+          <w:tcPr/>
+          <w:p>
+            <w:pPr>
+              <w:pStyle w:val="Compact"/>
+              <w:jc w:val="left"/>
+            </w:pPr>
+            <w:r>
+              <w:t xml:space="preserve">Pieridae</w:t>
             </w:r>
           </w:p>
         </w:tc>
@@ -3858,7 +4249,7 @@
               <w:jc w:val="left"/>
             </w:pPr>
             <w:r>
-              <w:t xml:space="preserve">NA</w:t>
+              <w:t xml:space="preserve">Not Listed</w:t>
             </w:r>
           </w:p>
         </w:tc>
@@ -3884,7 +4275,19 @@
               <w:jc w:val="left"/>
             </w:pPr>
             <w:r>
-              <w:t xml:space="preserve">TO BE ADDED</w:t>
+              <w:t xml:space="preserve">Purple emperor</w:t>
+            </w:r>
+          </w:p>
+        </w:tc>
+        <w:tc>
+          <w:tcPr/>
+          <w:p>
+            <w:pPr>
+              <w:pStyle w:val="Compact"/>
+              <w:jc w:val="left"/>
+            </w:pPr>
+            <w:r>
+              <w:t xml:space="preserve">Nymphaliidae</w:t>
             </w:r>
           </w:p>
         </w:tc>
@@ -3968,7 +4371,7 @@
               <w:jc w:val="left"/>
             </w:pPr>
             <w:r>
-              <w:t xml:space="preserve">NA</w:t>
+              <w:t xml:space="preserve">Not Listed</w:t>
             </w:r>
           </w:p>
         </w:tc>
@@ -3994,7 +4397,19 @@
               <w:jc w:val="left"/>
             </w:pPr>
             <w:r>
-              <w:t xml:space="preserve">TO BE ADDED</w:t>
+              <w:t xml:space="preserve">Ringlet</w:t>
+            </w:r>
+          </w:p>
+        </w:tc>
+        <w:tc>
+          <w:tcPr/>
+          <w:p>
+            <w:pPr>
+              <w:pStyle w:val="Compact"/>
+              <w:jc w:val="left"/>
+            </w:pPr>
+            <w:r>
+              <w:t xml:space="preserve">Nymphalidae</w:t>
             </w:r>
           </w:p>
         </w:tc>
@@ -4078,7 +4493,7 @@
               <w:jc w:val="left"/>
             </w:pPr>
             <w:r>
-              <w:t xml:space="preserve">NA</w:t>
+              <w:t xml:space="preserve">Not Listed</w:t>
             </w:r>
           </w:p>
         </w:tc>
@@ -4104,7 +4519,19 @@
               <w:jc w:val="left"/>
             </w:pPr>
             <w:r>
-              <w:t xml:space="preserve">silver washed fritillary</w:t>
+              <w:t xml:space="preserve">Silver washed fritillary</w:t>
+            </w:r>
+          </w:p>
+        </w:tc>
+        <w:tc>
+          <w:tcPr/>
+          <w:p>
+            <w:pPr>
+              <w:pStyle w:val="Compact"/>
+              <w:jc w:val="left"/>
+            </w:pPr>
+            <w:r>
+              <w:t xml:space="preserve">Nymphaliidae</w:t>
             </w:r>
           </w:p>
         </w:tc>
@@ -4188,7 +4615,7 @@
               <w:jc w:val="left"/>
             </w:pPr>
             <w:r>
-              <w:t xml:space="preserve">NA</w:t>
+              <w:t xml:space="preserve">Not Listed</w:t>
             </w:r>
           </w:p>
         </w:tc>
@@ -4226,6 +4653,18 @@
               <w:jc w:val="left"/>
             </w:pPr>
             <w:r>
+              <w:t xml:space="preserve">Nymphalidae</w:t>
+            </w:r>
+          </w:p>
+        </w:tc>
+        <w:tc>
+          <w:tcPr/>
+          <w:p>
+            <w:pPr>
+              <w:pStyle w:val="Compact"/>
+              <w:jc w:val="left"/>
+            </w:pPr>
+            <w:r>
               <w:t xml:space="preserve">G</w:t>
             </w:r>
           </w:p>
@@ -4336,6 +4775,18 @@
               <w:jc w:val="left"/>
             </w:pPr>
             <w:r>
+              <w:t xml:space="preserve">Nymphalidae</w:t>
+            </w:r>
+          </w:p>
+        </w:tc>
+        <w:tc>
+          <w:tcPr/>
+          <w:p>
+            <w:pPr>
+              <w:pStyle w:val="Compact"/>
+              <w:jc w:val="left"/>
+            </w:pPr>
+            <w:r>
               <w:t xml:space="preserve">S</w:t>
             </w:r>
           </w:p>
@@ -4434,7 +4885,19 @@
               <w:jc w:val="left"/>
             </w:pPr>
             <w:r>
-              <w:t xml:space="preserve">TO BE ADDED</w:t>
+              <w:t xml:space="preserve">Green hairstreak</w:t>
+            </w:r>
+          </w:p>
+        </w:tc>
+        <w:tc>
+          <w:tcPr/>
+          <w:p>
+            <w:pPr>
+              <w:pStyle w:val="Compact"/>
+              <w:jc w:val="left"/>
+            </w:pPr>
+            <w:r>
+              <w:t xml:space="preserve">Lycaenidae</w:t>
             </w:r>
           </w:p>
         </w:tc>
@@ -4518,7 +4981,7 @@
               <w:jc w:val="left"/>
             </w:pPr>
             <w:r>
-              <w:t xml:space="preserve">NA</w:t>
+              <w:t xml:space="preserve">Not Listed</w:t>
             </w:r>
           </w:p>
         </w:tc>
@@ -4544,7 +5007,19 @@
               <w:jc w:val="left"/>
             </w:pPr>
             <w:r>
-              <w:t xml:space="preserve">TO BE ADDED</w:t>
+              <w:t xml:space="preserve">Chequered Skipper</w:t>
+            </w:r>
+          </w:p>
+        </w:tc>
+        <w:tc>
+          <w:tcPr/>
+          <w:p>
+            <w:pPr>
+              <w:pStyle w:val="Compact"/>
+              <w:jc w:val="left"/>
+            </w:pPr>
+            <w:r>
+              <w:t xml:space="preserve">Hesperiidae</w:t>
             </w:r>
           </w:p>
         </w:tc>
@@ -4628,7 +5103,7 @@
               <w:jc w:val="left"/>
             </w:pPr>
             <w:r>
-              <w:t xml:space="preserve">NA</w:t>
+              <w:t xml:space="preserve">Not Listed</w:t>
             </w:r>
           </w:p>
         </w:tc>
@@ -4666,6 +5141,18 @@
               <w:jc w:val="left"/>
             </w:pPr>
             <w:r>
+              <w:t xml:space="preserve">Nymphalidae</w:t>
+            </w:r>
+          </w:p>
+        </w:tc>
+        <w:tc>
+          <w:tcPr/>
+          <w:p>
+            <w:pPr>
+              <w:pStyle w:val="Compact"/>
+              <w:jc w:val="left"/>
+            </w:pPr>
+            <w:r>
               <w:t xml:space="preserve">G</w:t>
             </w:r>
           </w:p>
@@ -4776,6 +5263,18 @@
               <w:jc w:val="left"/>
             </w:pPr>
             <w:r>
+              <w:t xml:space="preserve">Nymphalidae</w:t>
+            </w:r>
+          </w:p>
+        </w:tc>
+        <w:tc>
+          <w:tcPr/>
+          <w:p>
+            <w:pPr>
+              <w:pStyle w:val="Compact"/>
+              <w:jc w:val="left"/>
+            </w:pPr>
+            <w:r>
               <w:t xml:space="preserve">S</w:t>
             </w:r>
           </w:p>
@@ -4886,6 +5385,18 @@
               <w:jc w:val="left"/>
             </w:pPr>
             <w:r>
+              <w:t xml:space="preserve">Lycaenidae</w:t>
+            </w:r>
+          </w:p>
+        </w:tc>
+        <w:tc>
+          <w:tcPr/>
+          <w:p>
+            <w:pPr>
+              <w:pStyle w:val="Compact"/>
+              <w:jc w:val="left"/>
+            </w:pPr>
+            <w:r>
               <w:t xml:space="preserve">G</w:t>
             </w:r>
           </w:p>
@@ -4984,7 +5495,19 @@
               <w:jc w:val="left"/>
             </w:pPr>
             <w:r>
-              <w:t xml:space="preserve">dingy skipper</w:t>
+              <w:t xml:space="preserve">Dingy skipper</w:t>
+            </w:r>
+          </w:p>
+        </w:tc>
+        <w:tc>
+          <w:tcPr/>
+          <w:p>
+            <w:pPr>
+              <w:pStyle w:val="Compact"/>
+              <w:jc w:val="left"/>
+            </w:pPr>
+            <w:r>
+              <w:t xml:space="preserve">Hesperiidae</w:t>
             </w:r>
           </w:p>
         </w:tc>
@@ -5068,7 +5591,7 @@
               <w:jc w:val="left"/>
             </w:pPr>
             <w:r>
-              <w:t xml:space="preserve">NA</w:t>
+              <w:t xml:space="preserve">Not Listed</w:t>
             </w:r>
           </w:p>
         </w:tc>
@@ -5106,6 +5629,18 @@
               <w:jc w:val="left"/>
             </w:pPr>
             <w:r>
+              <w:t xml:space="preserve">Nymphaliidae</w:t>
+            </w:r>
+          </w:p>
+        </w:tc>
+        <w:tc>
+          <w:tcPr/>
+          <w:p>
+            <w:pPr>
+              <w:pStyle w:val="Compact"/>
+              <w:jc w:val="left"/>
+            </w:pPr>
+            <w:r>
               <w:t xml:space="preserve">G</w:t>
             </w:r>
           </w:p>
@@ -5216,6 +5751,18 @@
               <w:jc w:val="left"/>
             </w:pPr>
             <w:r>
+              <w:t xml:space="preserve">Nymphaliidae</w:t>
+            </w:r>
+          </w:p>
+        </w:tc>
+        <w:tc>
+          <w:tcPr/>
+          <w:p>
+            <w:pPr>
+              <w:pStyle w:val="Compact"/>
+              <w:jc w:val="left"/>
+            </w:pPr>
+            <w:r>
               <w:t xml:space="preserve">G</w:t>
             </w:r>
           </w:p>
@@ -5314,7 +5861,19 @@
               <w:jc w:val="left"/>
             </w:pPr>
             <w:r>
-              <w:t xml:space="preserve">purple hairstreak</w:t>
+              <w:t xml:space="preserve">Purple hairstreak</w:t>
+            </w:r>
+          </w:p>
+        </w:tc>
+        <w:tc>
+          <w:tcPr/>
+          <w:p>
+            <w:pPr>
+              <w:pStyle w:val="Compact"/>
+              <w:jc w:val="left"/>
+            </w:pPr>
+            <w:r>
+              <w:t xml:space="preserve">Lycaenidae</w:t>
             </w:r>
           </w:p>
         </w:tc>
@@ -5398,7 +5957,7 @@
               <w:jc w:val="left"/>
             </w:pPr>
             <w:r>
-              <w:t xml:space="preserve">NA</w:t>
+              <w:t xml:space="preserve">Not Listed</w:t>
             </w:r>
           </w:p>
         </w:tc>
@@ -5424,7 +5983,19 @@
               <w:jc w:val="left"/>
             </w:pPr>
             <w:r>
-              <w:t xml:space="preserve">brimstone</w:t>
+              <w:t xml:space="preserve">Brimstone</w:t>
+            </w:r>
+          </w:p>
+        </w:tc>
+        <w:tc>
+          <w:tcPr/>
+          <w:p>
+            <w:pPr>
+              <w:pStyle w:val="Compact"/>
+              <w:jc w:val="left"/>
+            </w:pPr>
+            <w:r>
+              <w:t xml:space="preserve">Pieridae</w:t>
             </w:r>
           </w:p>
         </w:tc>
@@ -5508,7 +6079,7 @@
               <w:jc w:val="left"/>
             </w:pPr>
             <w:r>
-              <w:t xml:space="preserve">NA</w:t>
+              <w:t xml:space="preserve">Not Listed</w:t>
             </w:r>
           </w:p>
         </w:tc>
@@ -5546,6 +6117,18 @@
               <w:jc w:val="left"/>
             </w:pPr>
             <w:r>
+              <w:t xml:space="preserve">Riodinidae</w:t>
+            </w:r>
+          </w:p>
+        </w:tc>
+        <w:tc>
+          <w:tcPr/>
+          <w:p>
+            <w:pPr>
+              <w:pStyle w:val="Compact"/>
+              <w:jc w:val="left"/>
+            </w:pPr>
+            <w:r>
               <w:t xml:space="preserve">S</w:t>
             </w:r>
           </w:p>
@@ -5656,6 +6239,18 @@
               <w:jc w:val="left"/>
             </w:pPr>
             <w:r>
+              <w:t xml:space="preserve">Hesperiidae</w:t>
+            </w:r>
+          </w:p>
+        </w:tc>
+        <w:tc>
+          <w:tcPr/>
+          <w:p>
+            <w:pPr>
+              <w:pStyle w:val="Compact"/>
+              <w:jc w:val="left"/>
+            </w:pPr>
+            <w:r>
               <w:t xml:space="preserve">S</w:t>
             </w:r>
           </w:p>
@@ -5766,6 +6361,18 @@
               <w:jc w:val="left"/>
             </w:pPr>
             <w:r>
+              <w:t xml:space="preserve">Nymphaliidae</w:t>
+            </w:r>
+          </w:p>
+        </w:tc>
+        <w:tc>
+          <w:tcPr/>
+          <w:p>
+            <w:pPr>
+              <w:pStyle w:val="Compact"/>
+              <w:jc w:val="left"/>
+            </w:pPr>
+            <w:r>
               <w:t xml:space="preserve">S</w:t>
             </w:r>
           </w:p>
@@ -5876,6 +6483,18 @@
               <w:jc w:val="left"/>
             </w:pPr>
             <w:r>
+              <w:t xml:space="preserve">Nymphalidae</w:t>
+            </w:r>
+          </w:p>
+        </w:tc>
+        <w:tc>
+          <w:tcPr/>
+          <w:p>
+            <w:pPr>
+              <w:pStyle w:val="Compact"/>
+              <w:jc w:val="left"/>
+            </w:pPr>
+            <w:r>
               <w:t xml:space="preserve">S</w:t>
             </w:r>
           </w:p>
@@ -5974,7 +6593,19 @@
               <w:jc w:val="left"/>
             </w:pPr>
             <w:r>
-              <w:t xml:space="preserve">meadow brown</w:t>
+              <w:t xml:space="preserve">Meadow brown</w:t>
+            </w:r>
+          </w:p>
+        </w:tc>
+        <w:tc>
+          <w:tcPr/>
+          <w:p>
+            <w:pPr>
+              <w:pStyle w:val="Compact"/>
+              <w:jc w:val="left"/>
+            </w:pPr>
+            <w:r>
+              <w:t xml:space="preserve">Nymphalidae</w:t>
             </w:r>
           </w:p>
         </w:tc>
@@ -6058,7 +6689,7 @@
               <w:jc w:val="left"/>
             </w:pPr>
             <w:r>
-              <w:t xml:space="preserve">NA</w:t>
+              <w:t xml:space="preserve">Not Listed</w:t>
             </w:r>
           </w:p>
         </w:tc>
@@ -6084,7 +6715,19 @@
               <w:jc w:val="left"/>
             </w:pPr>
             <w:r>
-              <w:t xml:space="preserve">marbled white</w:t>
+              <w:t xml:space="preserve">Marbled white</w:t>
+            </w:r>
+          </w:p>
+        </w:tc>
+        <w:tc>
+          <w:tcPr/>
+          <w:p>
+            <w:pPr>
+              <w:pStyle w:val="Compact"/>
+              <w:jc w:val="left"/>
+            </w:pPr>
+            <w:r>
+              <w:t xml:space="preserve">Nymphalidae</w:t>
             </w:r>
           </w:p>
         </w:tc>
@@ -6168,7 +6811,7 @@
               <w:jc w:val="left"/>
             </w:pPr>
             <w:r>
-              <w:t xml:space="preserve">NA</w:t>
+              <w:t xml:space="preserve">Not Listed</w:t>
             </w:r>
           </w:p>
         </w:tc>
@@ -6206,6 +6849,18 @@
               <w:jc w:val="left"/>
             </w:pPr>
             <w:r>
+              <w:t xml:space="preserve">Nymphaliidae</w:t>
+            </w:r>
+          </w:p>
+        </w:tc>
+        <w:tc>
+          <w:tcPr/>
+          <w:p>
+            <w:pPr>
+              <w:pStyle w:val="Compact"/>
+              <w:jc w:val="left"/>
+            </w:pPr>
+            <w:r>
               <w:t xml:space="preserve">G</w:t>
             </w:r>
           </w:p>
@@ -6316,6 +6971,18 @@
               <w:jc w:val="left"/>
             </w:pPr>
             <w:r>
+              <w:t xml:space="preserve">Nymphaliidae</w:t>
+            </w:r>
+          </w:p>
+        </w:tc>
+        <w:tc>
+          <w:tcPr/>
+          <w:p>
+            <w:pPr>
+              <w:pStyle w:val="Compact"/>
+              <w:jc w:val="left"/>
+            </w:pPr>
+            <w:r>
               <w:t xml:space="preserve">S</w:t>
             </w:r>
           </w:p>
@@ -6340,7 +7007,7 @@
               <w:jc w:val="right"/>
             </w:pPr>
             <w:r>
-              <w:t xml:space="preserve">583</w:t>
+              <w:t xml:space="preserve">579</w:t>
             </w:r>
           </w:p>
         </w:tc>
@@ -6426,6 +7093,18 @@
               <w:jc w:val="left"/>
             </w:pPr>
             <w:r>
+              <w:t xml:space="preserve">Nymphalidae</w:t>
+            </w:r>
+          </w:p>
+        </w:tc>
+        <w:tc>
+          <w:tcPr/>
+          <w:p>
+            <w:pPr>
+              <w:pStyle w:val="Compact"/>
+              <w:jc w:val="left"/>
+            </w:pPr>
+            <w:r>
               <w:t xml:space="preserve">G</w:t>
             </w:r>
           </w:p>
@@ -6524,7 +7203,19 @@
               <w:jc w:val="left"/>
             </w:pPr>
             <w:r>
-              <w:t xml:space="preserve">TO BE ADDED</w:t>
+              <w:t xml:space="preserve">Large skipper</w:t>
+            </w:r>
+          </w:p>
+        </w:tc>
+        <w:tc>
+          <w:tcPr/>
+          <w:p>
+            <w:pPr>
+              <w:pStyle w:val="Compact"/>
+              <w:jc w:val="left"/>
+            </w:pPr>
+            <w:r>
+              <w:t xml:space="preserve">Hesperiidae</w:t>
             </w:r>
           </w:p>
         </w:tc>
@@ -6608,7 +7299,7 @@
               <w:jc w:val="left"/>
             </w:pPr>
             <w:r>
-              <w:t xml:space="preserve">NA</w:t>
+              <w:t xml:space="preserve">Not Listed</w:t>
             </w:r>
           </w:p>
         </w:tc>
@@ -6646,6 +7337,18 @@
               <w:jc w:val="left"/>
             </w:pPr>
             <w:r>
+              <w:t xml:space="preserve">Papilionidae</w:t>
+            </w:r>
+          </w:p>
+        </w:tc>
+        <w:tc>
+          <w:tcPr/>
+          <w:p>
+            <w:pPr>
+              <w:pStyle w:val="Compact"/>
+              <w:jc w:val="left"/>
+            </w:pPr>
+            <w:r>
               <w:t xml:space="preserve">S</w:t>
             </w:r>
           </w:p>
@@ -6756,6 +7459,18 @@
               <w:jc w:val="left"/>
             </w:pPr>
             <w:r>
+              <w:t xml:space="preserve">Lycaenidae</w:t>
+            </w:r>
+          </w:p>
+        </w:tc>
+        <w:tc>
+          <w:tcPr/>
+          <w:p>
+            <w:pPr>
+              <w:pStyle w:val="Compact"/>
+              <w:jc w:val="left"/>
+            </w:pPr>
+            <w:r>
               <w:t xml:space="preserve">S</w:t>
             </w:r>
           </w:p>
@@ -6866,6 +7581,18 @@
               <w:jc w:val="left"/>
             </w:pPr>
             <w:r>
+              <w:t xml:space="preserve">Lycaenidae</w:t>
+            </w:r>
+          </w:p>
+        </w:tc>
+        <w:tc>
+          <w:tcPr/>
+          <w:p>
+            <w:pPr>
+              <w:pStyle w:val="Compact"/>
+              <w:jc w:val="left"/>
+            </w:pPr>
+            <w:r>
               <w:t xml:space="preserve">G</w:t>
             </w:r>
           </w:p>
@@ -6976,6 +7703,18 @@
               <w:jc w:val="left"/>
             </w:pPr>
             <w:r>
+              <w:t xml:space="preserve">Hesperiidae</w:t>
+            </w:r>
+          </w:p>
+        </w:tc>
+        <w:tc>
+          <w:tcPr/>
+          <w:p>
+            <w:pPr>
+              <w:pStyle w:val="Compact"/>
+              <w:jc w:val="left"/>
+            </w:pPr>
+            <w:r>
               <w:t xml:space="preserve">G</w:t>
             </w:r>
           </w:p>
@@ -7074,7 +7813,19 @@
               <w:jc w:val="left"/>
             </w:pPr>
             <w:r>
-              <w:t xml:space="preserve">gatekeeper</w:t>
+              <w:t xml:space="preserve">Gatekeeper</w:t>
+            </w:r>
+          </w:p>
+        </w:tc>
+        <w:tc>
+          <w:tcPr/>
+          <w:p>
+            <w:pPr>
+              <w:pStyle w:val="Compact"/>
+              <w:jc w:val="left"/>
+            </w:pPr>
+            <w:r>
+              <w:t xml:space="preserve">Nymphalidae</w:t>
             </w:r>
           </w:p>
         </w:tc>
@@ -7158,7 +7909,7 @@
               <w:jc w:val="left"/>
             </w:pPr>
             <w:r>
-              <w:t xml:space="preserve">NA</w:t>
+              <w:t xml:space="preserve">Not Listed</w:t>
             </w:r>
           </w:p>
         </w:tc>
@@ -7196,6 +7947,18 @@
               <w:jc w:val="left"/>
             </w:pPr>
             <w:r>
+              <w:t xml:space="preserve">Lycaenidae</w:t>
+            </w:r>
+          </w:p>
+        </w:tc>
+        <w:tc>
+          <w:tcPr/>
+          <w:p>
+            <w:pPr>
+              <w:pStyle w:val="Compact"/>
+              <w:jc w:val="left"/>
+            </w:pPr>
+            <w:r>
               <w:t xml:space="preserve">S</w:t>
             </w:r>
           </w:p>
@@ -7306,6 +8069,18 @@
               <w:jc w:val="left"/>
             </w:pPr>
             <w:r>
+              <w:t xml:space="preserve">Lycaenidae</w:t>
+            </w:r>
+          </w:p>
+        </w:tc>
+        <w:tc>
+          <w:tcPr/>
+          <w:p>
+            <w:pPr>
+              <w:pStyle w:val="Compact"/>
+              <w:jc w:val="left"/>
+            </w:pPr>
+            <w:r>
               <w:t xml:space="preserve">S</w:t>
             </w:r>
           </w:p>
@@ -7416,6 +8191,18 @@
               <w:jc w:val="left"/>
             </w:pPr>
             <w:r>
+              <w:t xml:space="preserve">Nymphaliidae</w:t>
+            </w:r>
+          </w:p>
+        </w:tc>
+        <w:tc>
+          <w:tcPr/>
+          <w:p>
+            <w:pPr>
+              <w:pStyle w:val="Compact"/>
+              <w:jc w:val="left"/>
+            </w:pPr>
+            <w:r>
               <w:t xml:space="preserve">G</w:t>
             </w:r>
           </w:p>
@@ -7526,6 +8313,18 @@
               <w:jc w:val="left"/>
             </w:pPr>
             <w:r>
+              <w:t xml:space="preserve">Lycaenidae</w:t>
+            </w:r>
+          </w:p>
+        </w:tc>
+        <w:tc>
+          <w:tcPr/>
+          <w:p>
+            <w:pPr>
+              <w:pStyle w:val="Compact"/>
+              <w:jc w:val="left"/>
+            </w:pPr>
+            <w:r>
               <w:t xml:space="preserve">G</w:t>
             </w:r>
           </w:p>
@@ -7636,6 +8435,18 @@
               <w:jc w:val="left"/>
             </w:pPr>
             <w:r>
+              <w:t xml:space="preserve">Hesperiidae</w:t>
+            </w:r>
+          </w:p>
+        </w:tc>
+        <w:tc>
+          <w:tcPr/>
+          <w:p>
+            <w:pPr>
+              <w:pStyle w:val="Compact"/>
+              <w:jc w:val="left"/>
+            </w:pPr>
+            <w:r>
               <w:t xml:space="preserve">S</w:t>
             </w:r>
           </w:p>
@@ -7734,7 +8545,19 @@
               <w:jc w:val="left"/>
             </w:pPr>
             <w:r>
-              <w:t xml:space="preserve">TO BE ADDED</w:t>
+              <w:t xml:space="preserve">Essex skipper</w:t>
+            </w:r>
+          </w:p>
+        </w:tc>
+        <w:tc>
+          <w:tcPr/>
+          <w:p>
+            <w:pPr>
+              <w:pStyle w:val="Compact"/>
+              <w:jc w:val="left"/>
+            </w:pPr>
+            <w:r>
+              <w:t xml:space="preserve">Hesperiidae</w:t>
             </w:r>
           </w:p>
         </w:tc>
@@ -7818,7 +8641,7 @@
               <w:jc w:val="left"/>
             </w:pPr>
             <w:r>
-              <w:t xml:space="preserve">NA</w:t>
+              <w:t xml:space="preserve">Not Listed</w:t>
             </w:r>
           </w:p>
         </w:tc>
@@ -7844,7 +8667,19 @@
               <w:jc w:val="left"/>
             </w:pPr>
             <w:r>
-              <w:t xml:space="preserve">small skipper</w:t>
+              <w:t xml:space="preserve">Small skipper</w:t>
+            </w:r>
+          </w:p>
+        </w:tc>
+        <w:tc>
+          <w:tcPr/>
+          <w:p>
+            <w:pPr>
+              <w:pStyle w:val="Compact"/>
+              <w:jc w:val="left"/>
+            </w:pPr>
+            <w:r>
+              <w:t xml:space="preserve">Hesperiidae</w:t>
             </w:r>
           </w:p>
         </w:tc>
@@ -7928,7 +8763,7 @@
               <w:jc w:val="left"/>
             </w:pPr>
             <w:r>
-              <w:t xml:space="preserve">NA</w:t>
+              <w:t xml:space="preserve">Not Listed</w:t>
             </w:r>
           </w:p>
         </w:tc>

</xml_diff>